<commit_message>
modified based on review
</commit_message>
<xml_diff>
--- a/Chinh sua DD/[DD][1412439]QuanLiNhanVien.docx
+++ b/Chinh sua DD/[DD][1412439]QuanLiNhanVien.docx
@@ -871,18 +871,18 @@
           <w:noProof/>
         </w:rPr>
         <w:drawing>
-          <wp:anchor distT="0" distB="0" distL="114300" distR="114300" simplePos="0" relativeHeight="251659264" behindDoc="0" locked="0" layoutInCell="1" allowOverlap="1" wp14:anchorId="07367FD9" wp14:editId="50D36EB7">
+          <wp:anchor distT="0" distB="0" distL="114300" distR="114300" simplePos="0" relativeHeight="251677696" behindDoc="0" locked="0" layoutInCell="1" allowOverlap="1" wp14:anchorId="1C6B4EAA" wp14:editId="5BB58F4C">
             <wp:simplePos x="0" y="0"/>
             <wp:positionH relativeFrom="column">
-              <wp:posOffset>0</wp:posOffset>
+              <wp:posOffset>435610</wp:posOffset>
             </wp:positionH>
             <wp:positionV relativeFrom="paragraph">
-              <wp:posOffset>336550</wp:posOffset>
+              <wp:posOffset>206375</wp:posOffset>
             </wp:positionV>
-            <wp:extent cx="5943600" cy="4577080"/>
-            <wp:effectExtent l="0" t="0" r="0" b="0"/>
+            <wp:extent cx="5847715" cy="4747895"/>
+            <wp:effectExtent l="0" t="0" r="635" b="0"/>
             <wp:wrapTopAndBottom/>
-            <wp:docPr id="1" name="Picture 1"/>
+            <wp:docPr id="19" name="Picture 19"/>
             <wp:cNvGraphicFramePr>
               <a:graphicFrameLocks xmlns:a="http://schemas.openxmlformats.org/drawingml/2006/main" noChangeAspect="1"/>
             </wp:cNvGraphicFramePr>
@@ -890,7 +890,7 @@
               <a:graphicData uri="http://schemas.openxmlformats.org/drawingml/2006/picture">
                 <pic:pic xmlns:pic="http://schemas.openxmlformats.org/drawingml/2006/picture">
                   <pic:nvPicPr>
-                    <pic:cNvPr id="1" name="Drawing1_2.jpg"/>
+                    <pic:cNvPr id="19" name="Drawing1.png"/>
                     <pic:cNvPicPr/>
                   </pic:nvPicPr>
                   <pic:blipFill>
@@ -908,7 +908,7 @@
                   <pic:spPr>
                     <a:xfrm>
                       <a:off x="0" y="0"/>
-                      <a:ext cx="5943600" cy="4577080"/>
+                      <a:ext cx="5847715" cy="4747895"/>
                     </a:xfrm>
                     <a:prstGeom prst="rect">
                       <a:avLst/>
@@ -939,14 +939,27 @@
       <w:r>
         <w:t xml:space="preserve">Hình </w:t>
       </w:r>
-      <w:fldSimple w:instr=" SEQ Hình \* ARABIC ">
-        <w:r>
-          <w:rPr>
-            <w:noProof/>
-          </w:rPr>
-          <w:t>1</w:t>
-        </w:r>
-      </w:fldSimple>
+      <w:r>
+        <w:fldChar w:fldCharType="begin"/>
+      </w:r>
+      <w:r>
+        <w:instrText xml:space="preserve"> SEQ Hình \* ARABIC </w:instrText>
+      </w:r>
+      <w:r>
+        <w:fldChar w:fldCharType="separate"/>
+      </w:r>
+      <w:r>
+        <w:rPr>
+          <w:noProof/>
+        </w:rPr>
+        <w:t>1</w:t>
+      </w:r>
+      <w:r>
+        <w:rPr>
+          <w:noProof/>
+        </w:rPr>
+        <w:fldChar w:fldCharType="end"/>
+      </w:r>
       <w:r>
         <w:t xml:space="preserve"> Kiến trúc tổng quan</w:t>
       </w:r>
@@ -1021,6 +1034,11 @@
       <w:r>
         <w:t>CN-6(Quản lí nhân viên)</w:t>
       </w:r>
+      <w:r>
+        <w:t>UCCN-02</w:t>
+      </w:r>
+      <w:bookmarkStart w:id="0" w:name="_GoBack"/>
+      <w:bookmarkEnd w:id="0"/>
     </w:p>
     <w:p>
       <w:pPr>
@@ -1081,33 +1099,24 @@
         </w:numPr>
         <w:ind w:left="1296"/>
       </w:pPr>
-    </w:p>
-    <w:p>
-      <w:pPr>
-        <w:pStyle w:val="TuNormal"/>
-        <w:numPr>
-          <w:ilvl w:val="0"/>
-          <w:numId w:val="0"/>
-        </w:numPr>
-        <w:ind w:left="1296"/>
-      </w:pPr>
       <w:r>
         <w:rPr>
           <w:noProof/>
         </w:rPr>
+        <w:lastRenderedPageBreak/>
         <w:drawing>
-          <wp:anchor distT="0" distB="0" distL="114300" distR="114300" simplePos="0" relativeHeight="251661312" behindDoc="0" locked="0" layoutInCell="1" allowOverlap="1" wp14:anchorId="59400BAA" wp14:editId="090C52E6">
+          <wp:anchor distT="0" distB="0" distL="114300" distR="114300" simplePos="0" relativeHeight="251678720" behindDoc="0" locked="0" layoutInCell="1" allowOverlap="1" wp14:anchorId="05E3CF1A" wp14:editId="0F8CC482">
             <wp:simplePos x="0" y="0"/>
-            <wp:positionH relativeFrom="column">
-              <wp:posOffset>0</wp:posOffset>
+            <wp:positionH relativeFrom="margin">
+              <wp:align>center</wp:align>
             </wp:positionH>
             <wp:positionV relativeFrom="paragraph">
-              <wp:posOffset>208915</wp:posOffset>
+              <wp:posOffset>102235</wp:posOffset>
             </wp:positionV>
-            <wp:extent cx="5943600" cy="5657215"/>
-            <wp:effectExtent l="0" t="0" r="0" b="635"/>
+            <wp:extent cx="2800350" cy="6572885"/>
+            <wp:effectExtent l="0" t="0" r="0" b="0"/>
             <wp:wrapTopAndBottom/>
-            <wp:docPr id="6" name="Picture 6"/>
+            <wp:docPr id="20" name="Picture 20"/>
             <wp:cNvGraphicFramePr>
               <a:graphicFrameLocks xmlns:a="http://schemas.openxmlformats.org/drawingml/2006/main" noChangeAspect="1"/>
             </wp:cNvGraphicFramePr>
@@ -1115,7 +1124,7 @@
               <a:graphicData uri="http://schemas.openxmlformats.org/drawingml/2006/picture">
                 <pic:pic xmlns:pic="http://schemas.openxmlformats.org/drawingml/2006/picture">
                   <pic:nvPicPr>
-                    <pic:cNvPr id="2" name="Drawing2.jpg"/>
+                    <pic:cNvPr id="20" name="Drawing12.png"/>
                     <pic:cNvPicPr/>
                   </pic:nvPicPr>
                   <pic:blipFill>
@@ -1133,7 +1142,7 @@
                   <pic:spPr>
                     <a:xfrm>
                       <a:off x="0" y="0"/>
-                      <a:ext cx="5943600" cy="5657215"/>
+                      <a:ext cx="2800350" cy="6572885"/>
                     </a:xfrm>
                     <a:prstGeom prst="rect">
                       <a:avLst/>
@@ -1151,6 +1160,12 @@
           </wp:anchor>
         </w:drawing>
       </w:r>
+      <w:r>
+        <w:rPr>
+          <w:noProof/>
+        </w:rPr>
+        <w:t>s</w:t>
+      </w:r>
     </w:p>
     <w:p>
       <w:pPr>
@@ -1164,6 +1179,16 @@
     </w:p>
     <w:p>
       <w:pPr>
+        <w:pStyle w:val="TuNormal"/>
+        <w:numPr>
+          <w:ilvl w:val="0"/>
+          <w:numId w:val="0"/>
+        </w:numPr>
+        <w:ind w:left="1296"/>
+      </w:pPr>
+    </w:p>
+    <w:p>
+      <w:pPr>
         <w:pStyle w:val="SubTitle1"/>
         <w:ind w:left="0"/>
       </w:pPr>
@@ -1172,22 +1197,35 @@
       <w:pPr>
         <w:pStyle w:val="Caption"/>
       </w:pPr>
-      <w:bookmarkStart w:id="0" w:name="_Ref497621772"/>
+      <w:bookmarkStart w:id="1" w:name="_Ref497621772"/>
       <w:r>
         <w:t xml:space="preserve">Hình </w:t>
       </w:r>
-      <w:fldSimple w:instr=" SEQ Hình \* ARABIC ">
-        <w:r>
-          <w:rPr>
-            <w:noProof/>
-          </w:rPr>
-          <w:t>2</w:t>
-        </w:r>
-      </w:fldSimple>
+      <w:r>
+        <w:fldChar w:fldCharType="begin"/>
+      </w:r>
+      <w:r>
+        <w:instrText xml:space="preserve"> SEQ Hình \* ARABIC </w:instrText>
+      </w:r>
+      <w:r>
+        <w:fldChar w:fldCharType="separate"/>
+      </w:r>
+      <w:r>
+        <w:rPr>
+          <w:noProof/>
+        </w:rPr>
+        <w:t>2</w:t>
+      </w:r>
+      <w:r>
+        <w:rPr>
+          <w:noProof/>
+        </w:rPr>
+        <w:fldChar w:fldCharType="end"/>
+      </w:r>
       <w:r>
         <w:t xml:space="preserve"> Kiến trúc chi tiết Quản lý </w:t>
       </w:r>
-      <w:bookmarkEnd w:id="0"/>
+      <w:bookmarkEnd w:id="1"/>
       <w:r>
         <w:t>Nhân Viên</w:t>
       </w:r>
@@ -1208,6 +1246,7 @@
         <w:pStyle w:val="TuNormal"/>
       </w:pPr>
       <w:r>
+        <w:lastRenderedPageBreak/>
         <w:t>Quả</w:t>
       </w:r>
       <w:r>
@@ -2137,7 +2176,15 @@
               <w:pStyle w:val="MyTable1"/>
             </w:pPr>
             <w:r>
-              <w:t>Sắp xếp danh sách nhân viên bên dưới theo các tiêu chi(họ tên, bộ phận, mã nv,…)</w:t>
+              <w:t xml:space="preserve">Sắp xếp danh sách nhân viên bên dưới theo các tiêu </w:t>
+            </w:r>
+            <w:proofErr w:type="gramStart"/>
+            <w:r>
+              <w:t>chi(</w:t>
+            </w:r>
+            <w:proofErr w:type="gramEnd"/>
+            <w:r>
+              <w:t>họ tên, bộ phận, mã nv,…)</w:t>
             </w:r>
           </w:p>
         </w:tc>
@@ -2234,6 +2281,7 @@
               <w:pStyle w:val="MyTable1"/>
             </w:pPr>
             <w:r>
+              <w:lastRenderedPageBreak/>
               <w:t>5</w:t>
             </w:r>
           </w:p>
@@ -2993,6 +3041,7 @@
         <w:pStyle w:val="TuStyle-Title1"/>
       </w:pPr>
       <w:r>
+        <w:lastRenderedPageBreak/>
         <w:t>Luồng xử lý chức năng</w:t>
       </w:r>
     </w:p>
@@ -3078,7 +3127,6 @@
               <w:pStyle w:val="MyTable"/>
             </w:pPr>
             <w:r>
-              <w:lastRenderedPageBreak/>
               <w:t>Tham chiếu</w:t>
             </w:r>
           </w:p>
@@ -3168,7 +3216,15 @@
               <w:t>c năng thêm thông tin nhân viên</w:t>
             </w:r>
             <w:r>
-              <w:t xml:space="preserve"> mới , mô hình thể hiện tương tác với các thành phần khác trong hệ thống.</w:t>
+              <w:t xml:space="preserve"> </w:t>
+            </w:r>
+            <w:proofErr w:type="gramStart"/>
+            <w:r>
+              <w:t>mới ,</w:t>
+            </w:r>
+            <w:proofErr w:type="gramEnd"/>
+            <w:r>
+              <w:t xml:space="preserve"> mô hình thể hiện tương tác với các thành phần khác trong hệ thống.</w:t>
             </w:r>
           </w:p>
         </w:tc>
@@ -3370,6 +3426,7 @@
               <w:pStyle w:val="MyTable"/>
             </w:pPr>
             <w:r>
+              <w:lastRenderedPageBreak/>
               <w:t>Tên chức năng</w:t>
             </w:r>
           </w:p>
@@ -3402,7 +3459,6 @@
               <w:pStyle w:val="MyTable"/>
             </w:pPr>
             <w:r>
-              <w:lastRenderedPageBreak/>
               <w:t>Mô tả</w:t>
             </w:r>
           </w:p>
@@ -3419,10 +3475,18 @@
               <w:t xml:space="preserve">Chức năng </w:t>
             </w:r>
             <w:r>
-              <w:t>xóa nhân viên</w:t>
-            </w:r>
-            <w:r>
-              <w:t xml:space="preserve"> , mô hình thể hiện tương tác với các thành phần khác trong hệ thống.</w:t>
+              <w:t xml:space="preserve">xóa nhân </w:t>
+            </w:r>
+            <w:proofErr w:type="gramStart"/>
+            <w:r>
+              <w:t>viên</w:t>
+            </w:r>
+            <w:r>
+              <w:t xml:space="preserve"> ,</w:t>
+            </w:r>
+            <w:proofErr w:type="gramEnd"/>
+            <w:r>
+              <w:t xml:space="preserve"> mô hình thể hiện tương tác với các thành phần khác trong hệ thống.</w:t>
             </w:r>
           </w:p>
         </w:tc>
@@ -3680,10 +3744,18 @@
               <w:t xml:space="preserve">Chức năng </w:t>
             </w:r>
             <w:r>
-              <w:t>xem danh sách nhân viên</w:t>
-            </w:r>
-            <w:r>
-              <w:t xml:space="preserve"> , mô hình thể hiện tương tác với các thành phần khác trong hệ thống.</w:t>
+              <w:t xml:space="preserve">xem danh sách nhân </w:t>
+            </w:r>
+            <w:proofErr w:type="gramStart"/>
+            <w:r>
+              <w:t>viên</w:t>
+            </w:r>
+            <w:r>
+              <w:t xml:space="preserve"> ,</w:t>
+            </w:r>
+            <w:proofErr w:type="gramEnd"/>
+            <w:r>
+              <w:t xml:space="preserve"> mô hình thể hiện tương tác với các thành phần khác trong hệ thống.</w:t>
             </w:r>
           </w:p>
         </w:tc>
@@ -3937,10 +4009,18 @@
               <w:t xml:space="preserve">Chức năng </w:t>
             </w:r>
             <w:r>
-              <w:t>sửa thông tin nhân viên</w:t>
-            </w:r>
-            <w:r>
-              <w:t xml:space="preserve"> , mô hình thể hiện tương tác với các thành phần khác trong hệ thống.</w:t>
+              <w:t xml:space="preserve">sửa thông tin nhân </w:t>
+            </w:r>
+            <w:proofErr w:type="gramStart"/>
+            <w:r>
+              <w:t>viên</w:t>
+            </w:r>
+            <w:r>
+              <w:t xml:space="preserve"> ,</w:t>
+            </w:r>
+            <w:proofErr w:type="gramEnd"/>
+            <w:r>
+              <w:t xml:space="preserve"> mô hình thể hiện tương tác với các thành phần khác trong hệ thống.</w:t>
             </w:r>
           </w:p>
         </w:tc>
@@ -4832,8 +4912,6 @@
               </w:rPr>
               <w:t>0</w:t>
             </w:r>
-            <w:bookmarkStart w:id="1" w:name="_GoBack"/>
-            <w:bookmarkEnd w:id="1"/>
             <w:r>
               <w:rPr>
                 <w:b/>
@@ -9243,7 +9321,7 @@
 </file>
 
 <file path=customXml/itemProps2.xml><?xml version="1.0" encoding="utf-8"?>
-<ds:datastoreItem xmlns:ds="http://schemas.openxmlformats.org/officeDocument/2006/customXml" ds:itemID="{E30799DE-CA70-439E-BF5D-D7C2CBA16C3B}">
+<ds:datastoreItem xmlns:ds="http://schemas.openxmlformats.org/officeDocument/2006/customXml" ds:itemID="{6A5E876D-49E3-4B0E-BA9D-EC8244E2A304}">
   <ds:schemaRefs>
     <ds:schemaRef ds:uri="http://schemas.openxmlformats.org/officeDocument/2006/bibliography"/>
   </ds:schemaRefs>

</xml_diff>

<commit_message>
Update quan li nhan vien
</commit_message>
<xml_diff>
--- a/Chinh sua DD/[DD][1412439]QuanLiNhanVien.docx
+++ b/Chinh sua DD/[DD][1412439]QuanLiNhanVien.docx
@@ -939,27 +939,14 @@
       <w:r>
         <w:t xml:space="preserve">Hình </w:t>
       </w:r>
-      <w:r>
-        <w:fldChar w:fldCharType="begin"/>
-      </w:r>
-      <w:r>
-        <w:instrText xml:space="preserve"> SEQ Hình \* ARABIC </w:instrText>
-      </w:r>
-      <w:r>
-        <w:fldChar w:fldCharType="separate"/>
-      </w:r>
-      <w:r>
-        <w:rPr>
-          <w:noProof/>
-        </w:rPr>
-        <w:t>1</w:t>
-      </w:r>
-      <w:r>
-        <w:rPr>
-          <w:noProof/>
-        </w:rPr>
-        <w:fldChar w:fldCharType="end"/>
-      </w:r>
+      <w:fldSimple w:instr=" SEQ Hình \* ARABIC ">
+        <w:r>
+          <w:rPr>
+            <w:noProof/>
+          </w:rPr>
+          <w:t>1</w:t>
+        </w:r>
+      </w:fldSimple>
       <w:r>
         <w:t xml:space="preserve"> Kiến trúc tổng quan</w:t>
       </w:r>
@@ -1037,8 +1024,6 @@
       <w:r>
         <w:t>UCCN-02</w:t>
       </w:r>
-      <w:bookmarkStart w:id="0" w:name="_GoBack"/>
-      <w:bookmarkEnd w:id="0"/>
     </w:p>
     <w:p>
       <w:pPr>
@@ -1160,12 +1145,16 @@
           </wp:anchor>
         </w:drawing>
       </w:r>
-      <w:r>
-        <w:rPr>
-          <w:noProof/>
-        </w:rPr>
-        <w:t>s</w:t>
-      </w:r>
+    </w:p>
+    <w:p>
+      <w:pPr>
+        <w:pStyle w:val="TuNormal"/>
+        <w:numPr>
+          <w:ilvl w:val="0"/>
+          <w:numId w:val="0"/>
+        </w:numPr>
+        <w:ind w:left="1296" w:hanging="576"/>
+      </w:pPr>
     </w:p>
     <w:p>
       <w:pPr>
@@ -1179,53 +1168,30 @@
     </w:p>
     <w:p>
       <w:pPr>
-        <w:pStyle w:val="TuNormal"/>
-        <w:numPr>
-          <w:ilvl w:val="0"/>
-          <w:numId w:val="0"/>
-        </w:numPr>
-        <w:ind w:left="1296"/>
+        <w:pStyle w:val="SubTitle1"/>
+        <w:ind w:left="0"/>
       </w:pPr>
     </w:p>
     <w:p>
       <w:pPr>
-        <w:pStyle w:val="SubTitle1"/>
-        <w:ind w:left="0"/>
-      </w:pPr>
-    </w:p>
-    <w:p>
-      <w:pPr>
         <w:pStyle w:val="Caption"/>
       </w:pPr>
-      <w:bookmarkStart w:id="1" w:name="_Ref497621772"/>
+      <w:bookmarkStart w:id="0" w:name="_Ref497621772"/>
       <w:r>
         <w:t xml:space="preserve">Hình </w:t>
       </w:r>
-      <w:r>
-        <w:fldChar w:fldCharType="begin"/>
-      </w:r>
-      <w:r>
-        <w:instrText xml:space="preserve"> SEQ Hình \* ARABIC </w:instrText>
-      </w:r>
-      <w:r>
-        <w:fldChar w:fldCharType="separate"/>
-      </w:r>
-      <w:r>
-        <w:rPr>
-          <w:noProof/>
-        </w:rPr>
-        <w:t>2</w:t>
-      </w:r>
-      <w:r>
-        <w:rPr>
-          <w:noProof/>
-        </w:rPr>
-        <w:fldChar w:fldCharType="end"/>
-      </w:r>
+      <w:fldSimple w:instr=" SEQ Hình \* ARABIC ">
+        <w:r>
+          <w:rPr>
+            <w:noProof/>
+          </w:rPr>
+          <w:t>2</w:t>
+        </w:r>
+      </w:fldSimple>
       <w:r>
         <w:t xml:space="preserve"> Kiến trúc chi tiết Quản lý </w:t>
       </w:r>
-      <w:bookmarkEnd w:id="1"/>
+      <w:bookmarkEnd w:id="0"/>
       <w:r>
         <w:t>Nhân Viên</w:t>
       </w:r>
@@ -2176,15 +2142,7 @@
               <w:pStyle w:val="MyTable1"/>
             </w:pPr>
             <w:r>
-              <w:t xml:space="preserve">Sắp xếp danh sách nhân viên bên dưới theo các tiêu </w:t>
-            </w:r>
-            <w:proofErr w:type="gramStart"/>
-            <w:r>
-              <w:t>chi(</w:t>
-            </w:r>
-            <w:proofErr w:type="gramEnd"/>
-            <w:r>
-              <w:t>họ tên, bộ phận, mã nv,…)</w:t>
+              <w:t>Sắp xếp danh sách nhân viên bên dưới theo các tiêu chi(họ tên, bộ phận, mã nv,…)</w:t>
             </w:r>
           </w:p>
         </w:tc>
@@ -3216,15 +3174,7 @@
               <w:t>c năng thêm thông tin nhân viên</w:t>
             </w:r>
             <w:r>
-              <w:t xml:space="preserve"> </w:t>
-            </w:r>
-            <w:proofErr w:type="gramStart"/>
-            <w:r>
-              <w:t>mới ,</w:t>
-            </w:r>
-            <w:proofErr w:type="gramEnd"/>
-            <w:r>
-              <w:t xml:space="preserve"> mô hình thể hiện tương tác với các thành phần khác trong hệ thống.</w:t>
+              <w:t xml:space="preserve"> mới , mô hình thể hiện tương tác với các thành phần khác trong hệ thống.</w:t>
             </w:r>
           </w:p>
         </w:tc>
@@ -3475,18 +3425,10 @@
               <w:t xml:space="preserve">Chức năng </w:t>
             </w:r>
             <w:r>
-              <w:t xml:space="preserve">xóa nhân </w:t>
-            </w:r>
-            <w:proofErr w:type="gramStart"/>
-            <w:r>
-              <w:t>viên</w:t>
-            </w:r>
-            <w:r>
-              <w:t xml:space="preserve"> ,</w:t>
-            </w:r>
-            <w:proofErr w:type="gramEnd"/>
-            <w:r>
-              <w:t xml:space="preserve"> mô hình thể hiện tương tác với các thành phần khác trong hệ thống.</w:t>
+              <w:t>xóa nhân viên</w:t>
+            </w:r>
+            <w:r>
+              <w:t xml:space="preserve"> , mô hình thể hiện tương tác với các thành phần khác trong hệ thống.</w:t>
             </w:r>
           </w:p>
         </w:tc>
@@ -3744,18 +3686,10 @@
               <w:t xml:space="preserve">Chức năng </w:t>
             </w:r>
             <w:r>
-              <w:t xml:space="preserve">xem danh sách nhân </w:t>
-            </w:r>
-            <w:proofErr w:type="gramStart"/>
-            <w:r>
-              <w:t>viên</w:t>
-            </w:r>
-            <w:r>
-              <w:t xml:space="preserve"> ,</w:t>
-            </w:r>
-            <w:proofErr w:type="gramEnd"/>
-            <w:r>
-              <w:t xml:space="preserve"> mô hình thể hiện tương tác với các thành phần khác trong hệ thống.</w:t>
+              <w:t>xem danh sách nhân viên</w:t>
+            </w:r>
+            <w:r>
+              <w:t xml:space="preserve"> , mô hình thể hiện tương tác với các thành phần khác trong hệ thống.</w:t>
             </w:r>
           </w:p>
         </w:tc>
@@ -4009,18 +3943,10 @@
               <w:t xml:space="preserve">Chức năng </w:t>
             </w:r>
             <w:r>
-              <w:t xml:space="preserve">sửa thông tin nhân </w:t>
-            </w:r>
-            <w:proofErr w:type="gramStart"/>
-            <w:r>
-              <w:t>viên</w:t>
-            </w:r>
-            <w:r>
-              <w:t xml:space="preserve"> ,</w:t>
-            </w:r>
-            <w:proofErr w:type="gramEnd"/>
-            <w:r>
-              <w:t xml:space="preserve"> mô hình thể hiện tương tác với các thành phần khác trong hệ thống.</w:t>
+              <w:t>sửa thông tin nhân viên</w:t>
+            </w:r>
+            <w:r>
+              <w:t xml:space="preserve"> , mô hình thể hiện tương tác với các thành phần khác trong hệ thống.</w:t>
             </w:r>
           </w:p>
         </w:tc>
@@ -5158,142 +5084,29 @@
         <w:pStyle w:val="TuNormal"/>
       </w:pPr>
       <w:r>
-        <w:t>Class PhongBase</w:t>
+        <w:t>Class NhanVien</w:t>
       </w:r>
     </w:p>
     <w:p>
       <w:pPr>
         <w:pStyle w:val="TuNormal"/>
         <w:numPr>
-          <w:ilvl w:val="2"/>
-          <w:numId w:val="17"/>
+          <w:ilvl w:val="0"/>
+          <w:numId w:val="0"/>
         </w:numPr>
+        <w:ind w:left="1296"/>
       </w:pPr>
       <w:r>
-        <w:t xml:space="preserve">Định nghĩa các thuộc tính như </w:t>
+        <w:t xml:space="preserve">7.1.1 </w:t>
       </w:r>
       <w:r>
-        <w:fldChar w:fldCharType="begin"/>
+        <w:t>Định nghĩa các thuộ</w:t>
       </w:r>
       <w:r>
-        <w:instrText xml:space="preserve"> REF _Ref497621772 \h </w:instrText>
+        <w:t>c tính như Hình 2. Kiến trúc quản lí nhân viên.</w:t>
       </w:r>
-      <w:r>
-        <w:fldChar w:fldCharType="separate"/>
-      </w:r>
-      <w:r>
-        <w:t xml:space="preserve">Hình </w:t>
-      </w:r>
-      <w:r>
-        <w:rPr>
-          <w:noProof/>
-        </w:rPr>
-        <w:t>4</w:t>
-      </w:r>
-      <w:r>
-        <w:t xml:space="preserve"> Kiến trúc chi tiết Quản lý Phòng</w:t>
-      </w:r>
-      <w:r>
-        <w:fldChar w:fldCharType="end"/>
-      </w:r>
-    </w:p>
-    <w:p>
-      <w:pPr>
-        <w:pStyle w:val="TuNormal"/>
-      </w:pPr>
-      <w:r>
-        <w:lastRenderedPageBreak/>
-        <w:t>Class PhongVIP</w:t>
-      </w:r>
-    </w:p>
-    <w:p>
-      <w:pPr>
-        <w:pStyle w:val="TuNormal"/>
-        <w:numPr>
-          <w:ilvl w:val="2"/>
-          <w:numId w:val="17"/>
-        </w:numPr>
-      </w:pPr>
-      <w:r>
-        <w:t xml:space="preserve">Định nghĩa các thuộc tính như </w:t>
-      </w:r>
-      <w:r>
-        <w:fldChar w:fldCharType="begin"/>
-      </w:r>
-      <w:r>
-        <w:instrText xml:space="preserve"> REF _Ref497621772 \h </w:instrText>
-      </w:r>
-      <w:r>
-        <w:fldChar w:fldCharType="separate"/>
-      </w:r>
-      <w:r>
-        <w:t xml:space="preserve">Hình </w:t>
-      </w:r>
-      <w:r>
-        <w:rPr>
-          <w:noProof/>
-        </w:rPr>
-        <w:t>4</w:t>
-      </w:r>
-      <w:r>
-        <w:t xml:space="preserve"> Kiến trúc chi tiết Quản lý Phòng</w:t>
-      </w:r>
-      <w:r>
-        <w:fldChar w:fldCharType="end"/>
-      </w:r>
-    </w:p>
-    <w:p>
-      <w:pPr>
-        <w:pStyle w:val="TuNormal"/>
-      </w:pPr>
-      <w:r>
-        <w:t>Class PhongBT</w:t>
-      </w:r>
-    </w:p>
-    <w:p>
-      <w:pPr>
-        <w:pStyle w:val="TuNormal"/>
-        <w:numPr>
-          <w:ilvl w:val="2"/>
-          <w:numId w:val="17"/>
-        </w:numPr>
-      </w:pPr>
-      <w:r>
-        <w:t xml:space="preserve">Định nghĩa các thuộc tính như </w:t>
-      </w:r>
-      <w:r>
-        <w:fldChar w:fldCharType="begin"/>
-      </w:r>
-      <w:r>
-        <w:instrText xml:space="preserve"> REF _Ref497621772 \h </w:instrText>
-      </w:r>
-      <w:r>
-        <w:fldChar w:fldCharType="separate"/>
-      </w:r>
-      <w:r>
-        <w:t xml:space="preserve">Hình </w:t>
-      </w:r>
-      <w:r>
-        <w:rPr>
-          <w:noProof/>
-        </w:rPr>
-        <w:t>4</w:t>
-      </w:r>
-      <w:r>
-        <w:t xml:space="preserve"> Kiến trúc chi tiết Quản lý Phòng</w:t>
-      </w:r>
-      <w:r>
-        <w:fldChar w:fldCharType="end"/>
-      </w:r>
-    </w:p>
-    <w:p>
-      <w:pPr>
-        <w:pStyle w:val="TuNormal"/>
-        <w:numPr>
-          <w:ilvl w:val="2"/>
-          <w:numId w:val="17"/>
-        </w:numPr>
-      </w:pPr>
+      <w:bookmarkStart w:id="1" w:name="_GoBack"/>
+      <w:bookmarkEnd w:id="1"/>
     </w:p>
     <w:sectPr>
       <w:pgSz w:w="12240" w:h="15840"/>
@@ -9321,7 +9134,7 @@
 </file>
 
 <file path=customXml/itemProps2.xml><?xml version="1.0" encoding="utf-8"?>
-<ds:datastoreItem xmlns:ds="http://schemas.openxmlformats.org/officeDocument/2006/customXml" ds:itemID="{6A5E876D-49E3-4B0E-BA9D-EC8244E2A304}">
+<ds:datastoreItem xmlns:ds="http://schemas.openxmlformats.org/officeDocument/2006/customXml" ds:itemID="{EF0D8AA0-0FAA-4FEB-8BCC-04B9B5066AD7}">
   <ds:schemaRefs>
     <ds:schemaRef ds:uri="http://schemas.openxmlformats.org/officeDocument/2006/bibliography"/>
   </ds:schemaRefs>

</xml_diff>